<commit_message>
added wireframes and some music files
</commit_message>
<xml_diff>
--- a/WDD 130 Elevator Pitch.docx
+++ b/WDD 130 Elevator Pitch.docx
@@ -35,6 +35,35 @@
       </w:r>
       <w:r>
         <w:t xml:space="preserve"> given my experience with computer science and web development.</w:t>
+      </w:r>
+    </w:p>
+    <w:p>
+      <w:pPr>
+        <w:spacing w:after="0" w:line="360" w:lineRule="auto"/>
+      </w:pPr>
+    </w:p>
+    <w:p>
+      <w:pPr>
+        <w:spacing w:after="0" w:line="360" w:lineRule="auto"/>
+        <w:rPr>
+          <w:b/>
+          <w:bCs/>
+        </w:rPr>
+      </w:pPr>
+      <w:r>
+        <w:rPr>
+          <w:b/>
+          <w:bCs/>
+        </w:rPr>
+        <w:t>Feedback</w:t>
+      </w:r>
+    </w:p>
+    <w:p>
+      <w:pPr>
+        <w:spacing w:after="0" w:line="360" w:lineRule="auto"/>
+      </w:pPr>
+      <w:r>
+        <w:t>Brother Birch: It looks great, honestly wouldn’t change anything.</w:t>
       </w:r>
     </w:p>
     <w:sectPr>

</xml_diff>